<commit_message>
Finished report and updated the ipynb
</commit_message>
<xml_diff>
--- a/Homework 2/Denis_Deronjic_1231829_Homework2.docx
+++ b/Homework 2/Denis_Deronjic_1231829_Homework2.docx
@@ -487,6 +487,64 @@
           <w:lang w:val="en-US"/>
         </w:rPr>
         <w:t>.</w:t>
+      </w:r>
+    </w:p>
+    <w:p>
+      <w:pPr>
+        <w:rPr>
+          <w:lang w:val="en-US"/>
+        </w:rPr>
+      </w:pPr>
+      <w:r>
+        <w:rPr>
+          <w:lang w:val="en-US"/>
+        </w:rPr>
+        <w:t>The activation function used</w:t>
+      </w:r>
+      <w:r>
+        <w:rPr>
+          <w:lang w:val="en-US"/>
+        </w:rPr>
+        <w:t xml:space="preserve"> for encoder and decoder</w:t>
+      </w:r>
+      <w:r>
+        <w:rPr>
+          <w:lang w:val="en-US"/>
+        </w:rPr>
+        <w:t xml:space="preserve"> is </w:t>
+      </w:r>
+      <w:proofErr w:type="spellStart"/>
+      <w:r>
+        <w:rPr>
+          <w:lang w:val="en-US"/>
+        </w:rPr>
+        <w:t>ReLU</w:t>
+      </w:r>
+      <w:proofErr w:type="spellEnd"/>
+      <w:r>
+        <w:rPr>
+          <w:lang w:val="en-US"/>
+        </w:rPr>
+        <w:t xml:space="preserve"> and Sigmoid in the output of the decoder</w:t>
+      </w:r>
+      <w:r>
+        <w:rPr>
+          <w:lang w:val="en-US"/>
+        </w:rPr>
+        <w:t>.</w:t>
+      </w:r>
+    </w:p>
+    <w:p>
+      <w:pPr>
+        <w:rPr>
+          <w:lang w:val="en-US"/>
+        </w:rPr>
+      </w:pPr>
+      <w:r>
+        <w:rPr>
+          <w:lang w:val="en-US"/>
+        </w:rPr>
+        <w:t>Adam optimizer is chosen.</w:t>
       </w:r>
     </w:p>
     <w:p>
@@ -1441,13 +1499,7 @@
         <w:rPr>
           <w:lang w:val="en-US"/>
         </w:rPr>
-        <w:t>/or adding more linear layers</w:t>
-      </w:r>
-      <w:r>
-        <w:rPr>
-          <w:lang w:val="en-US"/>
-        </w:rPr>
-        <w:t>.</w:t>
+        <w:t>/or adding more linear layers.</w:t>
       </w:r>
     </w:p>
     <w:p>
@@ -2058,6 +2110,232 @@
         </w:rPr>
         <w:t xml:space="preserve"> and test set are merged together in order to have as many samples as possible. </w:t>
       </w:r>
+      <w:r>
+        <w:rPr>
+          <w:lang w:val="en-US"/>
+        </w:rPr>
+        <w:t xml:space="preserve">A test set could be helpful to test the discriminator’s capacity to distinguish fake images vs real images in a dataset that it never seen. </w:t>
+      </w:r>
+      <w:proofErr w:type="gramStart"/>
+      <w:r>
+        <w:rPr>
+          <w:lang w:val="en-US"/>
+        </w:rPr>
+        <w:t>However</w:t>
+      </w:r>
+      <w:proofErr w:type="gramEnd"/>
+      <w:r>
+        <w:rPr>
+          <w:lang w:val="en-US"/>
+        </w:rPr>
+        <w:t xml:space="preserve"> we’re not interested on test this, so we can avoid splitting the train-test set.  The GAN is composed of 2 networks, a generator that </w:t>
+      </w:r>
+      <w:r>
+        <w:rPr>
+          <w:lang w:val="en-US"/>
+        </w:rPr>
+        <w:lastRenderedPageBreak/>
+        <w:t xml:space="preserve">generates an image from a latent vector code of dimension 100 and a discriminator. Both are convolutional networks. </w:t>
+      </w:r>
+    </w:p>
+    <w:p>
+      <w:pPr>
+        <w:rPr>
+          <w:lang w:val="en-US"/>
+        </w:rPr>
+      </w:pPr>
+      <w:r>
+        <w:rPr>
+          <w:lang w:val="en-US"/>
+        </w:rPr>
+        <w:t xml:space="preserve">The architecture of the </w:t>
+      </w:r>
+      <w:r>
+        <w:rPr>
+          <w:lang w:val="en-US"/>
+        </w:rPr>
+        <w:t>generator</w:t>
+      </w:r>
+      <w:r>
+        <w:rPr>
+          <w:lang w:val="en-US"/>
+        </w:rPr>
+        <w:t xml:space="preserve"> is the following:</w:t>
+      </w:r>
+    </w:p>
+    <w:p>
+      <w:pPr>
+        <w:pStyle w:val="Paragrafoelenco"/>
+        <w:numPr>
+          <w:ilvl w:val="0"/>
+          <w:numId w:val="5"/>
+        </w:numPr>
+        <w:rPr>
+          <w:lang w:val="en-US"/>
+        </w:rPr>
+      </w:pPr>
+      <w:r>
+        <w:rPr>
+          <w:lang w:val="en-US"/>
+        </w:rPr>
+        <w:t>Linear input layer of 100 neurons</w:t>
+      </w:r>
+    </w:p>
+    <w:p>
+      <w:pPr>
+        <w:pStyle w:val="Paragrafoelenco"/>
+        <w:numPr>
+          <w:ilvl w:val="0"/>
+          <w:numId w:val="5"/>
+        </w:numPr>
+        <w:rPr>
+          <w:lang w:val="en-US"/>
+        </w:rPr>
+      </w:pPr>
+      <w:r>
+        <w:rPr>
+          <w:lang w:val="en-US"/>
+        </w:rPr>
+        <w:t>A unflatten layer that maps a linear layer of 128*3*3 neurons to a tensor image of (128, 3, 3).</w:t>
+      </w:r>
+    </w:p>
+    <w:p>
+      <w:pPr>
+        <w:pStyle w:val="Paragrafoelenco"/>
+        <w:numPr>
+          <w:ilvl w:val="0"/>
+          <w:numId w:val="5"/>
+        </w:numPr>
+        <w:rPr>
+          <w:lang w:val="en-US"/>
+        </w:rPr>
+      </w:pPr>
+      <w:r>
+        <w:rPr>
+          <w:lang w:val="en-US"/>
+        </w:rPr>
+        <w:t>A convolutional transpose layer that maps an input channel of 128 to output channel of 64 with a 3x3 kernel, stride 2 and output padding 0</w:t>
+      </w:r>
+    </w:p>
+    <w:p>
+      <w:pPr>
+        <w:pStyle w:val="Paragrafoelenco"/>
+        <w:numPr>
+          <w:ilvl w:val="0"/>
+          <w:numId w:val="5"/>
+        </w:numPr>
+        <w:rPr>
+          <w:lang w:val="en-US"/>
+        </w:rPr>
+      </w:pPr>
+      <w:r>
+        <w:rPr>
+          <w:lang w:val="en-US"/>
+        </w:rPr>
+        <w:t xml:space="preserve">A convolutional transpose layer that maps an input channel of </w:t>
+      </w:r>
+      <w:r>
+        <w:rPr>
+          <w:lang w:val="en-US"/>
+        </w:rPr>
+        <w:t>64</w:t>
+      </w:r>
+      <w:r>
+        <w:rPr>
+          <w:lang w:val="en-US"/>
+        </w:rPr>
+        <w:t xml:space="preserve"> to output channel of </w:t>
+      </w:r>
+      <w:r>
+        <w:rPr>
+          <w:lang w:val="en-US"/>
+        </w:rPr>
+        <w:t>32</w:t>
+      </w:r>
+      <w:r>
+        <w:rPr>
+          <w:lang w:val="en-US"/>
+        </w:rPr>
+        <w:t xml:space="preserve"> with a 3x3 kernel, stride 2</w:t>
+      </w:r>
+      <w:r>
+        <w:rPr>
+          <w:lang w:val="en-US"/>
+        </w:rPr>
+        <w:t>, padding 1</w:t>
+      </w:r>
+      <w:r>
+        <w:rPr>
+          <w:lang w:val="en-US"/>
+        </w:rPr>
+        <w:t xml:space="preserve"> and output padding </w:t>
+      </w:r>
+      <w:r>
+        <w:rPr>
+          <w:lang w:val="en-US"/>
+        </w:rPr>
+        <w:t>1</w:t>
+      </w:r>
+    </w:p>
+    <w:p>
+      <w:pPr>
+        <w:pStyle w:val="Paragrafoelenco"/>
+        <w:numPr>
+          <w:ilvl w:val="0"/>
+          <w:numId w:val="5"/>
+        </w:numPr>
+        <w:rPr>
+          <w:lang w:val="en-US"/>
+        </w:rPr>
+      </w:pPr>
+      <w:r>
+        <w:rPr>
+          <w:lang w:val="en-US"/>
+        </w:rPr>
+        <w:t xml:space="preserve">A convolutional transpose layer that maps an input channel of </w:t>
+      </w:r>
+      <w:r>
+        <w:rPr>
+          <w:lang w:val="en-US"/>
+        </w:rPr>
+        <w:t>31</w:t>
+      </w:r>
+      <w:r>
+        <w:rPr>
+          <w:lang w:val="en-US"/>
+        </w:rPr>
+        <w:t xml:space="preserve"> to output channel of </w:t>
+      </w:r>
+      <w:r>
+        <w:rPr>
+          <w:lang w:val="en-US"/>
+        </w:rPr>
+        <w:t>1</w:t>
+      </w:r>
+      <w:r>
+        <w:rPr>
+          <w:lang w:val="en-US"/>
+        </w:rPr>
+        <w:t xml:space="preserve"> with a 3x3 kernel, stride 2, padding 1 and output padding 1</w:t>
+      </w:r>
+    </w:p>
+    <w:p>
+      <w:pPr>
+        <w:pStyle w:val="Paragrafoelenco"/>
+        <w:numPr>
+          <w:ilvl w:val="0"/>
+          <w:numId w:val="5"/>
+        </w:numPr>
+        <w:rPr>
+          <w:lang w:val="en-US"/>
+        </w:rPr>
+      </w:pPr>
+      <w:r>
+        <w:rPr>
+          <w:lang w:val="en-US"/>
+        </w:rPr>
+        <w:t>The activation function between there layers is SELU and a Sigmoid is used for the output</w:t>
+      </w:r>
     </w:p>
     <w:p>
       <w:pPr>
@@ -2075,10 +2353,988 @@
     <w:p>
       <w:pPr>
         <w:pStyle w:val="Paragrafoelenco"/>
-        <w:rPr>
-          <w:lang w:val="en-US"/>
-        </w:rPr>
-      </w:pPr>
+        <w:numPr>
+          <w:ilvl w:val="0"/>
+          <w:numId w:val="6"/>
+        </w:numPr>
+        <w:rPr>
+          <w:lang w:val="en-US"/>
+        </w:rPr>
+      </w:pPr>
+      <w:r>
+        <w:rPr>
+          <w:lang w:val="en-US"/>
+        </w:rPr>
+        <w:t xml:space="preserve">A convolutional layer </w:t>
+      </w:r>
+      <w:r>
+        <w:rPr>
+          <w:lang w:val="en-US"/>
+        </w:rPr>
+        <w:t>that maps an input channel of 1 to output channel of 64 with a 3x3 kernel, stride 2 and padding 1</w:t>
+      </w:r>
+    </w:p>
+    <w:p>
+      <w:pPr>
+        <w:pStyle w:val="Paragrafoelenco"/>
+        <w:numPr>
+          <w:ilvl w:val="0"/>
+          <w:numId w:val="6"/>
+        </w:numPr>
+        <w:rPr>
+          <w:lang w:val="en-US"/>
+        </w:rPr>
+      </w:pPr>
+      <w:r>
+        <w:rPr>
+          <w:lang w:val="en-US"/>
+        </w:rPr>
+        <w:t xml:space="preserve">A convolutional layer that maps an input channel of </w:t>
+      </w:r>
+      <w:r>
+        <w:rPr>
+          <w:lang w:val="en-US"/>
+        </w:rPr>
+        <w:t>64</w:t>
+      </w:r>
+      <w:r>
+        <w:rPr>
+          <w:lang w:val="en-US"/>
+        </w:rPr>
+        <w:t xml:space="preserve"> to output channel of </w:t>
+      </w:r>
+      <w:r>
+        <w:rPr>
+          <w:lang w:val="en-US"/>
+        </w:rPr>
+        <w:t>128</w:t>
+      </w:r>
+      <w:r>
+        <w:rPr>
+          <w:lang w:val="en-US"/>
+        </w:rPr>
+        <w:t xml:space="preserve"> with a 3x3 kernel, stride 2 and padding 1</w:t>
+      </w:r>
+    </w:p>
+    <w:p>
+      <w:pPr>
+        <w:pStyle w:val="Paragrafoelenco"/>
+        <w:numPr>
+          <w:ilvl w:val="0"/>
+          <w:numId w:val="6"/>
+        </w:numPr>
+        <w:rPr>
+          <w:lang w:val="en-US"/>
+        </w:rPr>
+      </w:pPr>
+      <w:r>
+        <w:rPr>
+          <w:lang w:val="en-US"/>
+        </w:rPr>
+        <w:t>A convolutional layer that maps an input channel of 1</w:t>
+      </w:r>
+      <w:r>
+        <w:rPr>
+          <w:lang w:val="en-US"/>
+        </w:rPr>
+        <w:t>28</w:t>
+      </w:r>
+      <w:r>
+        <w:rPr>
+          <w:lang w:val="en-US"/>
+        </w:rPr>
+        <w:t xml:space="preserve"> to output channel of </w:t>
+      </w:r>
+      <w:r>
+        <w:rPr>
+          <w:lang w:val="en-US"/>
+        </w:rPr>
+        <w:t>256</w:t>
+      </w:r>
+      <w:r>
+        <w:rPr>
+          <w:lang w:val="en-US"/>
+        </w:rPr>
+        <w:t xml:space="preserve"> with a 3x3 kernel, stride 2 and padding </w:t>
+      </w:r>
+      <w:r>
+        <w:rPr>
+          <w:lang w:val="en-US"/>
+        </w:rPr>
+        <w:t>0</w:t>
+      </w:r>
+    </w:p>
+    <w:p>
+      <w:pPr>
+        <w:pStyle w:val="Paragrafoelenco"/>
+        <w:numPr>
+          <w:ilvl w:val="0"/>
+          <w:numId w:val="6"/>
+        </w:numPr>
+        <w:rPr>
+          <w:lang w:val="en-US"/>
+        </w:rPr>
+      </w:pPr>
+      <w:r>
+        <w:rPr>
+          <w:lang w:val="en-US"/>
+        </w:rPr>
+        <w:t>A linear layer with output of dimension 1</w:t>
+      </w:r>
+    </w:p>
+    <w:p>
+      <w:pPr>
+        <w:pStyle w:val="Paragrafoelenco"/>
+        <w:numPr>
+          <w:ilvl w:val="0"/>
+          <w:numId w:val="6"/>
+        </w:numPr>
+        <w:rPr>
+          <w:lang w:val="en-US"/>
+        </w:rPr>
+      </w:pPr>
+      <w:r>
+        <w:rPr>
+          <w:lang w:val="en-US"/>
+        </w:rPr>
+        <w:t xml:space="preserve">The activation function is the </w:t>
+      </w:r>
+      <w:proofErr w:type="spellStart"/>
+      <w:r>
+        <w:rPr>
+          <w:lang w:val="en-US"/>
+        </w:rPr>
+        <w:t>LeakyRelu</w:t>
+      </w:r>
+      <w:proofErr w:type="spellEnd"/>
+      <w:r>
+        <w:rPr>
+          <w:lang w:val="en-US"/>
+        </w:rPr>
+        <w:t xml:space="preserve"> with negative slope of 0.2 and a Sigmoid is used for the output</w:t>
+      </w:r>
+    </w:p>
+    <w:p>
+      <w:pPr>
+        <w:rPr>
+          <w:lang w:val="en-US"/>
+        </w:rPr>
+      </w:pPr>
+      <w:r>
+        <w:rPr>
+          <w:lang w:val="en-US"/>
+        </w:rPr>
+        <w:t>The training process was a bit difficult since it was not a classical training such as in the other implemented networks. Each network needs a separate backpropagation phase</w:t>
+      </w:r>
+      <w:r>
+        <w:rPr>
+          <w:lang w:val="en-US"/>
+        </w:rPr>
+        <w:t xml:space="preserve">. </w:t>
+      </w:r>
+    </w:p>
+    <w:p>
+      <w:pPr>
+        <w:rPr>
+          <w:lang w:val="en-US"/>
+        </w:rPr>
+      </w:pPr>
+      <w:r>
+        <w:rPr>
+          <w:lang w:val="en-US"/>
+        </w:rPr>
+        <w:t xml:space="preserve">The loss used is the </w:t>
+      </w:r>
+      <w:proofErr w:type="spellStart"/>
+      <w:r>
+        <w:rPr>
+          <w:lang w:val="en-US"/>
+        </w:rPr>
+        <w:t>BinaryCrossEntropy</w:t>
+      </w:r>
+      <w:proofErr w:type="spellEnd"/>
+      <w:r>
+        <w:rPr>
+          <w:lang w:val="en-US"/>
+        </w:rPr>
+        <w:t>.</w:t>
+      </w:r>
+    </w:p>
+    <w:p>
+      <w:pPr>
+        <w:rPr>
+          <w:lang w:val="en-US"/>
+        </w:rPr>
+      </w:pPr>
+      <w:r>
+        <w:rPr>
+          <w:lang w:val="en-US"/>
+        </w:rPr>
+        <w:t xml:space="preserve">The optimizer used for discriminator and generator is Adam. Two instances of Adam optimizer are implemented for each network. In this case both optimizers have the same learning rate (0.02) and beta parameters (0.5, 0.999). </w:t>
+      </w:r>
+    </w:p>
+    <w:p>
+      <w:pPr>
+        <w:rPr>
+          <w:lang w:val="en-US"/>
+        </w:rPr>
+      </w:pPr>
+      <w:r>
+        <w:rPr>
+          <w:lang w:val="en-US"/>
+        </w:rPr>
+        <w:t>A batch size of 200 is used</w:t>
+      </w:r>
+      <w:r>
+        <w:rPr>
+          <w:lang w:val="en-US"/>
+        </w:rPr>
+        <w:t xml:space="preserve"> and the number of epochs for training is 15.</w:t>
+      </w:r>
+    </w:p>
+    <w:p>
+      <w:pPr>
+        <w:rPr>
+          <w:lang w:val="en-US"/>
+        </w:rPr>
+      </w:pPr>
+      <w:r>
+        <w:rPr>
+          <w:lang w:val="en-US"/>
+        </w:rPr>
+        <w:t>The function to minimize is the following</w:t>
+      </w:r>
+    </w:p>
+    <w:p>
+      <w:pPr>
+        <w:jc w:val="center"/>
+        <w:rPr>
+          <w:lang w:val="en-US"/>
+        </w:rPr>
+      </w:pPr>
+      <w:r>
+        <w:rPr>
+          <w:noProof/>
+          <w:lang w:val="en-US"/>
+        </w:rPr>
+        <w:drawing>
+          <wp:inline distT="0" distB="0" distL="0" distR="0" wp14:anchorId="77463D1B" wp14:editId="72BC1220">
+            <wp:extent cx="3719744" cy="292161"/>
+            <wp:effectExtent l="0" t="0" r="1905" b="0"/>
+            <wp:docPr id="7" name="Immagine 7"/>
+            <wp:cNvGraphicFramePr>
+              <a:graphicFrameLocks xmlns:a="http://schemas.openxmlformats.org/drawingml/2006/main" noChangeAspect="1"/>
+            </wp:cNvGraphicFramePr>
+            <a:graphic xmlns:a="http://schemas.openxmlformats.org/drawingml/2006/main">
+              <a:graphicData uri="http://schemas.openxmlformats.org/drawingml/2006/picture">
+                <pic:pic xmlns:pic="http://schemas.openxmlformats.org/drawingml/2006/picture">
+                  <pic:nvPicPr>
+                    <pic:cNvPr id="7" name="Immagine 7"/>
+                    <pic:cNvPicPr/>
+                  </pic:nvPicPr>
+                  <pic:blipFill>
+                    <a:blip r:embed="rId19" cstate="print">
+                      <a:extLst>
+                        <a:ext uri="{28A0092B-C50C-407E-A947-70E740481C1C}">
+                          <a14:useLocalDpi xmlns:a14="http://schemas.microsoft.com/office/drawing/2010/main" val="0"/>
+                        </a:ext>
+                      </a:extLst>
+                    </a:blip>
+                    <a:stretch>
+                      <a:fillRect/>
+                    </a:stretch>
+                  </pic:blipFill>
+                  <pic:spPr>
+                    <a:xfrm>
+                      <a:off x="0" y="0"/>
+                      <a:ext cx="4027205" cy="316310"/>
+                    </a:xfrm>
+                    <a:prstGeom prst="rect">
+                      <a:avLst/>
+                    </a:prstGeom>
+                  </pic:spPr>
+                </pic:pic>
+              </a:graphicData>
+            </a:graphic>
+          </wp:inline>
+        </w:drawing>
+      </w:r>
+    </w:p>
+    <w:p>
+      <w:pPr>
+        <w:rPr>
+          <w:lang w:val="en-US"/>
+        </w:rPr>
+      </w:pPr>
+      <w:r>
+        <w:rPr>
+          <w:lang w:val="en-US"/>
+        </w:rPr>
+        <w:t xml:space="preserve">In the training phase the discriminator </w:t>
+      </w:r>
+      <w:r>
+        <w:rPr>
+          <w:lang w:val="en-US"/>
+        </w:rPr>
+        <w:t>and the generator have opposite goals, the discriminator tries to distinguish fake images vs real images and the generator tries to fool the discriminator generating images that look real.</w:t>
+      </w:r>
+    </w:p>
+    <w:p>
+      <w:pPr>
+        <w:rPr>
+          <w:lang w:val="en-US"/>
+        </w:rPr>
+      </w:pPr>
+      <w:r>
+        <w:rPr>
+          <w:lang w:val="en-US"/>
+        </w:rPr>
+        <w:t xml:space="preserve">Unfortunately </w:t>
+      </w:r>
+      <w:r>
+        <w:rPr>
+          <w:lang w:val="en-US"/>
+        </w:rPr>
+        <w:t xml:space="preserve">to have a </w:t>
+      </w:r>
+      <w:proofErr w:type="gramStart"/>
+      <w:r>
+        <w:rPr>
+          <w:lang w:val="en-US"/>
+        </w:rPr>
+        <w:t>good trained</w:t>
+      </w:r>
+      <w:proofErr w:type="gramEnd"/>
+      <w:r>
+        <w:rPr>
+          <w:lang w:val="en-US"/>
+        </w:rPr>
+        <w:t xml:space="preserve"> model, more than one training phase should be done. </w:t>
+      </w:r>
+    </w:p>
+    <w:p>
+      <w:pPr>
+        <w:rPr>
+          <w:lang w:val="en-US"/>
+        </w:rPr>
+      </w:pPr>
+      <w:r>
+        <w:rPr>
+          <w:lang w:val="en-US"/>
+        </w:rPr>
+        <w:t>Some examples of generated images during 1</w:t>
+      </w:r>
+      <w:r>
+        <w:rPr>
+          <w:vertAlign w:val="superscript"/>
+          <w:lang w:val="en-US"/>
+        </w:rPr>
+        <w:t>st</w:t>
+      </w:r>
+      <w:r>
+        <w:rPr>
+          <w:lang w:val="en-US"/>
+        </w:rPr>
+        <w:t xml:space="preserve"> epoch, 5</w:t>
+      </w:r>
+      <w:r>
+        <w:rPr>
+          <w:vertAlign w:val="superscript"/>
+          <w:lang w:val="en-US"/>
+        </w:rPr>
+        <w:t>th</w:t>
+      </w:r>
+      <w:r>
+        <w:rPr>
+          <w:lang w:val="en-US"/>
+        </w:rPr>
+        <w:t xml:space="preserve"> epoch, 10</w:t>
+      </w:r>
+      <w:r>
+        <w:rPr>
+          <w:vertAlign w:val="superscript"/>
+          <w:lang w:val="en-US"/>
+        </w:rPr>
+        <w:t>th</w:t>
+      </w:r>
+      <w:r>
+        <w:rPr>
+          <w:lang w:val="en-US"/>
+        </w:rPr>
+        <w:t xml:space="preserve"> epoch and 15</w:t>
+      </w:r>
+      <w:r>
+        <w:rPr>
+          <w:vertAlign w:val="superscript"/>
+          <w:lang w:val="en-US"/>
+        </w:rPr>
+        <w:t>th</w:t>
+      </w:r>
+      <w:r>
+        <w:rPr>
+          <w:lang w:val="en-US"/>
+        </w:rPr>
+        <w:t xml:space="preserve"> epoch</w:t>
+      </w:r>
+    </w:p>
+    <w:p>
+      <w:pPr>
+        <w:rPr>
+          <w:lang w:val="en-US"/>
+        </w:rPr>
+      </w:pPr>
+    </w:p>
+    <w:p>
+      <w:pPr>
+        <w:rPr>
+          <w:lang w:val="en-US"/>
+        </w:rPr>
+      </w:pPr>
+      <w:r>
+        <w:rPr>
+          <w:noProof/>
+          <w:lang w:val="en-US"/>
+        </w:rPr>
+        <w:drawing>
+          <wp:inline distT="0" distB="0" distL="0" distR="0" wp14:anchorId="3BF9C777" wp14:editId="645A07A5">
+            <wp:extent cx="6120130" cy="1222375"/>
+            <wp:effectExtent l="0" t="0" r="1270" b="0"/>
+            <wp:docPr id="8" name="Immagine 8"/>
+            <wp:cNvGraphicFramePr>
+              <a:graphicFrameLocks xmlns:a="http://schemas.openxmlformats.org/drawingml/2006/main" noChangeAspect="1"/>
+            </wp:cNvGraphicFramePr>
+            <a:graphic xmlns:a="http://schemas.openxmlformats.org/drawingml/2006/main">
+              <a:graphicData uri="http://schemas.openxmlformats.org/drawingml/2006/picture">
+                <pic:pic xmlns:pic="http://schemas.openxmlformats.org/drawingml/2006/picture">
+                  <pic:nvPicPr>
+                    <pic:cNvPr id="8" name="Immagine 8"/>
+                    <pic:cNvPicPr/>
+                  </pic:nvPicPr>
+                  <pic:blipFill>
+                    <a:blip r:embed="rId20">
+                      <a:extLst>
+                        <a:ext uri="{28A0092B-C50C-407E-A947-70E740481C1C}">
+                          <a14:useLocalDpi xmlns:a14="http://schemas.microsoft.com/office/drawing/2010/main" val="0"/>
+                        </a:ext>
+                      </a:extLst>
+                    </a:blip>
+                    <a:stretch>
+                      <a:fillRect/>
+                    </a:stretch>
+                  </pic:blipFill>
+                  <pic:spPr>
+                    <a:xfrm>
+                      <a:off x="0" y="0"/>
+                      <a:ext cx="6120130" cy="1222375"/>
+                    </a:xfrm>
+                    <a:prstGeom prst="rect">
+                      <a:avLst/>
+                    </a:prstGeom>
+                  </pic:spPr>
+                </pic:pic>
+              </a:graphicData>
+            </a:graphic>
+          </wp:inline>
+        </w:drawing>
+      </w:r>
+    </w:p>
+    <w:p>
+      <w:pPr>
+        <w:rPr>
+          <w:lang w:val="en-US"/>
+        </w:rPr>
+      </w:pPr>
+      <w:r>
+        <w:rPr>
+          <w:noProof/>
+          <w:lang w:val="en-US"/>
+        </w:rPr>
+        <w:lastRenderedPageBreak/>
+        <w:drawing>
+          <wp:inline distT="0" distB="0" distL="0" distR="0" wp14:anchorId="0F45F4D0" wp14:editId="68F0476C">
+            <wp:extent cx="6120130" cy="1222375"/>
+            <wp:effectExtent l="0" t="0" r="1270" b="0"/>
+            <wp:docPr id="9" name="Immagine 9"/>
+            <wp:cNvGraphicFramePr>
+              <a:graphicFrameLocks xmlns:a="http://schemas.openxmlformats.org/drawingml/2006/main" noChangeAspect="1"/>
+            </wp:cNvGraphicFramePr>
+            <a:graphic xmlns:a="http://schemas.openxmlformats.org/drawingml/2006/main">
+              <a:graphicData uri="http://schemas.openxmlformats.org/drawingml/2006/picture">
+                <pic:pic xmlns:pic="http://schemas.openxmlformats.org/drawingml/2006/picture">
+                  <pic:nvPicPr>
+                    <pic:cNvPr id="9" name="Immagine 9"/>
+                    <pic:cNvPicPr/>
+                  </pic:nvPicPr>
+                  <pic:blipFill>
+                    <a:blip r:embed="rId21">
+                      <a:extLst>
+                        <a:ext uri="{28A0092B-C50C-407E-A947-70E740481C1C}">
+                          <a14:useLocalDpi xmlns:a14="http://schemas.microsoft.com/office/drawing/2010/main" val="0"/>
+                        </a:ext>
+                      </a:extLst>
+                    </a:blip>
+                    <a:stretch>
+                      <a:fillRect/>
+                    </a:stretch>
+                  </pic:blipFill>
+                  <pic:spPr>
+                    <a:xfrm>
+                      <a:off x="0" y="0"/>
+                      <a:ext cx="6120130" cy="1222375"/>
+                    </a:xfrm>
+                    <a:prstGeom prst="rect">
+                      <a:avLst/>
+                    </a:prstGeom>
+                  </pic:spPr>
+                </pic:pic>
+              </a:graphicData>
+            </a:graphic>
+          </wp:inline>
+        </w:drawing>
+      </w:r>
+      <w:r>
+        <w:rPr>
+          <w:noProof/>
+          <w:lang w:val="en-US"/>
+        </w:rPr>
+        <w:drawing>
+          <wp:inline distT="0" distB="0" distL="0" distR="0" wp14:anchorId="7934C4D1" wp14:editId="7B07B682">
+            <wp:extent cx="6120130" cy="1222375"/>
+            <wp:effectExtent l="0" t="0" r="1270" b="0"/>
+            <wp:docPr id="10" name="Immagine 10" descr="Immagine che contiene testo, clipart, grafica vettoriale&#10;&#10;Descrizione generata automaticamente"/>
+            <wp:cNvGraphicFramePr>
+              <a:graphicFrameLocks xmlns:a="http://schemas.openxmlformats.org/drawingml/2006/main" noChangeAspect="1"/>
+            </wp:cNvGraphicFramePr>
+            <a:graphic xmlns:a="http://schemas.openxmlformats.org/drawingml/2006/main">
+              <a:graphicData uri="http://schemas.openxmlformats.org/drawingml/2006/picture">
+                <pic:pic xmlns:pic="http://schemas.openxmlformats.org/drawingml/2006/picture">
+                  <pic:nvPicPr>
+                    <pic:cNvPr id="10" name="Immagine 10" descr="Immagine che contiene testo, clipart, grafica vettoriale&#10;&#10;Descrizione generata automaticamente"/>
+                    <pic:cNvPicPr/>
+                  </pic:nvPicPr>
+                  <pic:blipFill>
+                    <a:blip r:embed="rId22">
+                      <a:extLst>
+                        <a:ext uri="{28A0092B-C50C-407E-A947-70E740481C1C}">
+                          <a14:useLocalDpi xmlns:a14="http://schemas.microsoft.com/office/drawing/2010/main" val="0"/>
+                        </a:ext>
+                      </a:extLst>
+                    </a:blip>
+                    <a:stretch>
+                      <a:fillRect/>
+                    </a:stretch>
+                  </pic:blipFill>
+                  <pic:spPr>
+                    <a:xfrm>
+                      <a:off x="0" y="0"/>
+                      <a:ext cx="6120130" cy="1222375"/>
+                    </a:xfrm>
+                    <a:prstGeom prst="rect">
+                      <a:avLst/>
+                    </a:prstGeom>
+                  </pic:spPr>
+                </pic:pic>
+              </a:graphicData>
+            </a:graphic>
+          </wp:inline>
+        </w:drawing>
+      </w:r>
+    </w:p>
+    <w:p>
+      <w:pPr>
+        <w:rPr>
+          <w:lang w:val="en-US"/>
+        </w:rPr>
+      </w:pPr>
+      <w:r>
+        <w:rPr>
+          <w:noProof/>
+          <w:lang w:val="en-US"/>
+        </w:rPr>
+        <w:drawing>
+          <wp:inline distT="0" distB="0" distL="0" distR="0" wp14:anchorId="2E848A2C" wp14:editId="7ED65A50">
+            <wp:extent cx="6120130" cy="1222375"/>
+            <wp:effectExtent l="0" t="0" r="1270" b="0"/>
+            <wp:docPr id="20" name="Immagine 20" descr="Immagine che contiene testo, clipart, screenshot, grafica vettoriale&#10;&#10;Descrizione generata automaticamente"/>
+            <wp:cNvGraphicFramePr>
+              <a:graphicFrameLocks xmlns:a="http://schemas.openxmlformats.org/drawingml/2006/main" noChangeAspect="1"/>
+            </wp:cNvGraphicFramePr>
+            <a:graphic xmlns:a="http://schemas.openxmlformats.org/drawingml/2006/main">
+              <a:graphicData uri="http://schemas.openxmlformats.org/drawingml/2006/picture">
+                <pic:pic xmlns:pic="http://schemas.openxmlformats.org/drawingml/2006/picture">
+                  <pic:nvPicPr>
+                    <pic:cNvPr id="20" name="Immagine 20" descr="Immagine che contiene testo, clipart, screenshot, grafica vettoriale&#10;&#10;Descrizione generata automaticamente"/>
+                    <pic:cNvPicPr/>
+                  </pic:nvPicPr>
+                  <pic:blipFill>
+                    <a:blip r:embed="rId23">
+                      <a:extLst>
+                        <a:ext uri="{28A0092B-C50C-407E-A947-70E740481C1C}">
+                          <a14:useLocalDpi xmlns:a14="http://schemas.microsoft.com/office/drawing/2010/main" val="0"/>
+                        </a:ext>
+                      </a:extLst>
+                    </a:blip>
+                    <a:stretch>
+                      <a:fillRect/>
+                    </a:stretch>
+                  </pic:blipFill>
+                  <pic:spPr>
+                    <a:xfrm>
+                      <a:off x="0" y="0"/>
+                      <a:ext cx="6120130" cy="1222375"/>
+                    </a:xfrm>
+                    <a:prstGeom prst="rect">
+                      <a:avLst/>
+                    </a:prstGeom>
+                  </pic:spPr>
+                </pic:pic>
+              </a:graphicData>
+            </a:graphic>
+          </wp:inline>
+        </w:drawing>
+      </w:r>
+    </w:p>
+    <w:p>
+      <w:pPr>
+        <w:rPr>
+          <w:lang w:val="en-US"/>
+        </w:rPr>
+      </w:pPr>
+      <w:r>
+        <w:rPr>
+          <w:lang w:val="en-US"/>
+        </w:rPr>
+        <w:t xml:space="preserve">As we can see, some images tend to degrade </w:t>
+      </w:r>
+      <w:proofErr w:type="spellStart"/>
+      <w:r>
+        <w:rPr>
+          <w:lang w:val="en-US"/>
+        </w:rPr>
+        <w:t>duting</w:t>
+      </w:r>
+      <w:proofErr w:type="spellEnd"/>
+      <w:r>
+        <w:rPr>
+          <w:lang w:val="en-US"/>
+        </w:rPr>
+        <w:t xml:space="preserve"> the training where in the latest epoch, two digits are not recognizable.</w:t>
+      </w:r>
+    </w:p>
+    <w:p>
+      <w:pPr>
+        <w:rPr>
+          <w:lang w:val="en-US"/>
+        </w:rPr>
+      </w:pPr>
+      <w:r>
+        <w:rPr>
+          <w:lang w:val="en-US"/>
+        </w:rPr>
+        <w:t>In the following you can see some examples of images generated after the training phase. As we can see, the GAN learned pretty well on generating some kind of digits (1, 3, 4, 7, 9), but other digits don’t have a clear shape.</w:t>
+      </w:r>
+    </w:p>
+    <w:p>
+      <w:pPr>
+        <w:rPr>
+          <w:lang w:val="en-US"/>
+        </w:rPr>
+      </w:pPr>
+      <w:r>
+        <w:rPr>
+          <w:noProof/>
+          <w:lang w:val="en-US"/>
+        </w:rPr>
+        <w:drawing>
+          <wp:inline distT="0" distB="0" distL="0" distR="0" wp14:anchorId="284AB10C" wp14:editId="3793B190">
+            <wp:extent cx="2938509" cy="586909"/>
+            <wp:effectExtent l="0" t="0" r="0" b="0"/>
+            <wp:docPr id="21" name="Immagine 21" descr="Immagine che contiene testo, clipart&#10;&#10;Descrizione generata automaticamente"/>
+            <wp:cNvGraphicFramePr>
+              <a:graphicFrameLocks xmlns:a="http://schemas.openxmlformats.org/drawingml/2006/main" noChangeAspect="1"/>
+            </wp:cNvGraphicFramePr>
+            <a:graphic xmlns:a="http://schemas.openxmlformats.org/drawingml/2006/main">
+              <a:graphicData uri="http://schemas.openxmlformats.org/drawingml/2006/picture">
+                <pic:pic xmlns:pic="http://schemas.openxmlformats.org/drawingml/2006/picture">
+                  <pic:nvPicPr>
+                    <pic:cNvPr id="21" name="Immagine 21" descr="Immagine che contiene testo, clipart&#10;&#10;Descrizione generata automaticamente"/>
+                    <pic:cNvPicPr/>
+                  </pic:nvPicPr>
+                  <pic:blipFill>
+                    <a:blip r:embed="rId24" cstate="print">
+                      <a:extLst>
+                        <a:ext uri="{28A0092B-C50C-407E-A947-70E740481C1C}">
+                          <a14:useLocalDpi xmlns:a14="http://schemas.microsoft.com/office/drawing/2010/main" val="0"/>
+                        </a:ext>
+                      </a:extLst>
+                    </a:blip>
+                    <a:stretch>
+                      <a:fillRect/>
+                    </a:stretch>
+                  </pic:blipFill>
+                  <pic:spPr>
+                    <a:xfrm>
+                      <a:off x="0" y="0"/>
+                      <a:ext cx="3009395" cy="601067"/>
+                    </a:xfrm>
+                    <a:prstGeom prst="rect">
+                      <a:avLst/>
+                    </a:prstGeom>
+                  </pic:spPr>
+                </pic:pic>
+              </a:graphicData>
+            </a:graphic>
+          </wp:inline>
+        </w:drawing>
+      </w:r>
+      <w:r>
+        <w:rPr>
+          <w:noProof/>
+          <w:lang w:val="en-US"/>
+        </w:rPr>
+        <w:drawing>
+          <wp:inline distT="0" distB="0" distL="0" distR="0" wp14:anchorId="733FBA7D" wp14:editId="61484C1B">
+            <wp:extent cx="2938145" cy="586835"/>
+            <wp:effectExtent l="0" t="0" r="0" b="0"/>
+            <wp:docPr id="22" name="Immagine 22" descr="Immagine che contiene testo&#10;&#10;Descrizione generata automaticamente"/>
+            <wp:cNvGraphicFramePr>
+              <a:graphicFrameLocks xmlns:a="http://schemas.openxmlformats.org/drawingml/2006/main" noChangeAspect="1"/>
+            </wp:cNvGraphicFramePr>
+            <a:graphic xmlns:a="http://schemas.openxmlformats.org/drawingml/2006/main">
+              <a:graphicData uri="http://schemas.openxmlformats.org/drawingml/2006/picture">
+                <pic:pic xmlns:pic="http://schemas.openxmlformats.org/drawingml/2006/picture">
+                  <pic:nvPicPr>
+                    <pic:cNvPr id="22" name="Immagine 22" descr="Immagine che contiene testo&#10;&#10;Descrizione generata automaticamente"/>
+                    <pic:cNvPicPr/>
+                  </pic:nvPicPr>
+                  <pic:blipFill>
+                    <a:blip r:embed="rId25" cstate="print">
+                      <a:extLst>
+                        <a:ext uri="{28A0092B-C50C-407E-A947-70E740481C1C}">
+                          <a14:useLocalDpi xmlns:a14="http://schemas.microsoft.com/office/drawing/2010/main" val="0"/>
+                        </a:ext>
+                      </a:extLst>
+                    </a:blip>
+                    <a:stretch>
+                      <a:fillRect/>
+                    </a:stretch>
+                  </pic:blipFill>
+                  <pic:spPr>
+                    <a:xfrm>
+                      <a:off x="0" y="0"/>
+                      <a:ext cx="3101477" cy="619457"/>
+                    </a:xfrm>
+                    <a:prstGeom prst="rect">
+                      <a:avLst/>
+                    </a:prstGeom>
+                  </pic:spPr>
+                </pic:pic>
+              </a:graphicData>
+            </a:graphic>
+          </wp:inline>
+        </w:drawing>
+      </w:r>
+      <w:r>
+        <w:rPr>
+          <w:noProof/>
+          <w:lang w:val="en-US"/>
+        </w:rPr>
+        <w:drawing>
+          <wp:inline distT="0" distB="0" distL="0" distR="0" wp14:anchorId="3BFE6200" wp14:editId="3047F909">
+            <wp:extent cx="2938145" cy="586836"/>
+            <wp:effectExtent l="0" t="0" r="0" b="0"/>
+            <wp:docPr id="23" name="Immagine 23" descr="Immagine che contiene testo&#10;&#10;Descrizione generata automaticamente"/>
+            <wp:cNvGraphicFramePr>
+              <a:graphicFrameLocks xmlns:a="http://schemas.openxmlformats.org/drawingml/2006/main" noChangeAspect="1"/>
+            </wp:cNvGraphicFramePr>
+            <a:graphic xmlns:a="http://schemas.openxmlformats.org/drawingml/2006/main">
+              <a:graphicData uri="http://schemas.openxmlformats.org/drawingml/2006/picture">
+                <pic:pic xmlns:pic="http://schemas.openxmlformats.org/drawingml/2006/picture">
+                  <pic:nvPicPr>
+                    <pic:cNvPr id="23" name="Immagine 23" descr="Immagine che contiene testo&#10;&#10;Descrizione generata automaticamente"/>
+                    <pic:cNvPicPr/>
+                  </pic:nvPicPr>
+                  <pic:blipFill>
+                    <a:blip r:embed="rId26" cstate="print">
+                      <a:extLst>
+                        <a:ext uri="{28A0092B-C50C-407E-A947-70E740481C1C}">
+                          <a14:useLocalDpi xmlns:a14="http://schemas.microsoft.com/office/drawing/2010/main" val="0"/>
+                        </a:ext>
+                      </a:extLst>
+                    </a:blip>
+                    <a:stretch>
+                      <a:fillRect/>
+                    </a:stretch>
+                  </pic:blipFill>
+                  <pic:spPr>
+                    <a:xfrm>
+                      <a:off x="0" y="0"/>
+                      <a:ext cx="2976288" cy="594454"/>
+                    </a:xfrm>
+                    <a:prstGeom prst="rect">
+                      <a:avLst/>
+                    </a:prstGeom>
+                  </pic:spPr>
+                </pic:pic>
+              </a:graphicData>
+            </a:graphic>
+          </wp:inline>
+        </w:drawing>
+      </w:r>
+      <w:r>
+        <w:rPr>
+          <w:noProof/>
+          <w:lang w:val="en-US"/>
+        </w:rPr>
+        <w:drawing>
+          <wp:inline distT="0" distB="0" distL="0" distR="0" wp14:anchorId="5CAFD164" wp14:editId="33BAF331">
+            <wp:extent cx="2938145" cy="586836"/>
+            <wp:effectExtent l="0" t="0" r="0" b="0"/>
+            <wp:docPr id="24" name="Immagine 24" descr="Immagine che contiene clipart&#10;&#10;Descrizione generata automaticamente"/>
+            <wp:cNvGraphicFramePr>
+              <a:graphicFrameLocks xmlns:a="http://schemas.openxmlformats.org/drawingml/2006/main" noChangeAspect="1"/>
+            </wp:cNvGraphicFramePr>
+            <a:graphic xmlns:a="http://schemas.openxmlformats.org/drawingml/2006/main">
+              <a:graphicData uri="http://schemas.openxmlformats.org/drawingml/2006/picture">
+                <pic:pic xmlns:pic="http://schemas.openxmlformats.org/drawingml/2006/picture">
+                  <pic:nvPicPr>
+                    <pic:cNvPr id="24" name="Immagine 24" descr="Immagine che contiene clipart&#10;&#10;Descrizione generata automaticamente"/>
+                    <pic:cNvPicPr/>
+                  </pic:nvPicPr>
+                  <pic:blipFill>
+                    <a:blip r:embed="rId27" cstate="print">
+                      <a:extLst>
+                        <a:ext uri="{28A0092B-C50C-407E-A947-70E740481C1C}">
+                          <a14:useLocalDpi xmlns:a14="http://schemas.microsoft.com/office/drawing/2010/main" val="0"/>
+                        </a:ext>
+                      </a:extLst>
+                    </a:blip>
+                    <a:stretch>
+                      <a:fillRect/>
+                    </a:stretch>
+                  </pic:blipFill>
+                  <pic:spPr>
+                    <a:xfrm>
+                      <a:off x="0" y="0"/>
+                      <a:ext cx="3020244" cy="603234"/>
+                    </a:xfrm>
+                    <a:prstGeom prst="rect">
+                      <a:avLst/>
+                    </a:prstGeom>
+                  </pic:spPr>
+                </pic:pic>
+              </a:graphicData>
+            </a:graphic>
+          </wp:inline>
+        </w:drawing>
+      </w:r>
+      <w:r>
+        <w:rPr>
+          <w:noProof/>
+          <w:lang w:val="en-US"/>
+        </w:rPr>
+        <w:drawing>
+          <wp:inline distT="0" distB="0" distL="0" distR="0" wp14:anchorId="32FE04C4" wp14:editId="361FA9FE">
+            <wp:extent cx="2938509" cy="586909"/>
+            <wp:effectExtent l="0" t="0" r="0" b="0"/>
+            <wp:docPr id="25" name="Immagine 25" descr="Immagine che contiene testo&#10;&#10;Descrizione generata automaticamente"/>
+            <wp:cNvGraphicFramePr>
+              <a:graphicFrameLocks xmlns:a="http://schemas.openxmlformats.org/drawingml/2006/main" noChangeAspect="1"/>
+            </wp:cNvGraphicFramePr>
+            <a:graphic xmlns:a="http://schemas.openxmlformats.org/drawingml/2006/main">
+              <a:graphicData uri="http://schemas.openxmlformats.org/drawingml/2006/picture">
+                <pic:pic xmlns:pic="http://schemas.openxmlformats.org/drawingml/2006/picture">
+                  <pic:nvPicPr>
+                    <pic:cNvPr id="25" name="Immagine 25" descr="Immagine che contiene testo&#10;&#10;Descrizione generata automaticamente"/>
+                    <pic:cNvPicPr/>
+                  </pic:nvPicPr>
+                  <pic:blipFill>
+                    <a:blip r:embed="rId28" cstate="print">
+                      <a:extLst>
+                        <a:ext uri="{28A0092B-C50C-407E-A947-70E740481C1C}">
+                          <a14:useLocalDpi xmlns:a14="http://schemas.microsoft.com/office/drawing/2010/main" val="0"/>
+                        </a:ext>
+                      </a:extLst>
+                    </a:blip>
+                    <a:stretch>
+                      <a:fillRect/>
+                    </a:stretch>
+                  </pic:blipFill>
+                  <pic:spPr>
+                    <a:xfrm>
+                      <a:off x="0" y="0"/>
+                      <a:ext cx="3018835" cy="602953"/>
+                    </a:xfrm>
+                    <a:prstGeom prst="rect">
+                      <a:avLst/>
+                    </a:prstGeom>
+                  </pic:spPr>
+                </pic:pic>
+              </a:graphicData>
+            </a:graphic>
+          </wp:inline>
+        </w:drawing>
+      </w:r>
+      <w:r>
+        <w:rPr>
+          <w:noProof/>
+          <w:lang w:val="en-US"/>
+        </w:rPr>
+        <w:drawing>
+          <wp:inline distT="0" distB="0" distL="0" distR="0" wp14:anchorId="75E115FD" wp14:editId="7B814AF3">
+            <wp:extent cx="2938509" cy="586909"/>
+            <wp:effectExtent l="0" t="0" r="0" b="0"/>
+            <wp:docPr id="26" name="Immagine 26"/>
+            <wp:cNvGraphicFramePr>
+              <a:graphicFrameLocks xmlns:a="http://schemas.openxmlformats.org/drawingml/2006/main" noChangeAspect="1"/>
+            </wp:cNvGraphicFramePr>
+            <a:graphic xmlns:a="http://schemas.openxmlformats.org/drawingml/2006/main">
+              <a:graphicData uri="http://schemas.openxmlformats.org/drawingml/2006/picture">
+                <pic:pic xmlns:pic="http://schemas.openxmlformats.org/drawingml/2006/picture">
+                  <pic:nvPicPr>
+                    <pic:cNvPr id="26" name="Immagine 26"/>
+                    <pic:cNvPicPr/>
+                  </pic:nvPicPr>
+                  <pic:blipFill>
+                    <a:blip r:embed="rId29" cstate="print">
+                      <a:extLst>
+                        <a:ext uri="{28A0092B-C50C-407E-A947-70E740481C1C}">
+                          <a14:useLocalDpi xmlns:a14="http://schemas.microsoft.com/office/drawing/2010/main" val="0"/>
+                        </a:ext>
+                      </a:extLst>
+                    </a:blip>
+                    <a:stretch>
+                      <a:fillRect/>
+                    </a:stretch>
+                  </pic:blipFill>
+                  <pic:spPr>
+                    <a:xfrm>
+                      <a:off x="0" y="0"/>
+                      <a:ext cx="3150601" cy="629270"/>
+                    </a:xfrm>
+                    <a:prstGeom prst="rect">
+                      <a:avLst/>
+                    </a:prstGeom>
+                  </pic:spPr>
+                </pic:pic>
+              </a:graphicData>
+            </a:graphic>
+          </wp:inline>
+        </w:drawing>
+      </w:r>
+    </w:p>
+    <w:p>
+      <w:pPr>
+        <w:rPr>
+          <w:lang w:val="en-US"/>
+        </w:rPr>
+      </w:pPr>
+      <w:r>
+        <w:rPr>
+          <w:lang w:val="en-US"/>
+        </w:rPr>
+        <w:t xml:space="preserve">One of the reasons why is difficult to train a GAN is caused by the capacity of the network to generate pretty well images of some kind of labels where other labels have barely good and clear shapes.  </w:t>
+      </w:r>
     </w:p>
     <w:sectPr>
       <w:pgSz w:w="11906" w:h="16838"/>
@@ -2093,6 +3349,119 @@
 <file path=word/numbering.xml><?xml version="1.0" encoding="utf-8"?>
 <w:numbering xmlns:wpc="http://schemas.microsoft.com/office/word/2010/wordprocessingCanvas" xmlns:cx="http://schemas.microsoft.com/office/drawing/2014/chartex" xmlns:cx1="http://schemas.microsoft.com/office/drawing/2015/9/8/chartex" xmlns:cx2="http://schemas.microsoft.com/office/drawing/2015/10/21/chartex" xmlns:cx3="http://schemas.microsoft.com/office/drawing/2016/5/9/chartex" xmlns:cx4="http://schemas.microsoft.com/office/drawing/2016/5/10/chartex" xmlns:cx5="http://schemas.microsoft.com/office/drawing/2016/5/11/chartex" xmlns:cx6="http://schemas.microsoft.com/office/drawing/2016/5/12/chartex" xmlns:cx7="http://schemas.microsoft.com/office/drawing/2016/5/13/chartex" xmlns:cx8="http://schemas.microsoft.com/office/drawing/2016/5/14/chartex" xmlns:mc="http://schemas.openxmlformats.org/markup-compatibility/2006" xmlns:aink="http://schemas.microsoft.com/office/drawing/2016/ink" xmlns:am3d="http://schemas.microsoft.com/office/drawing/2017/model3d" xmlns:o="urn:schemas-microsoft-com:office:office" xmlns:r="http://schemas.openxmlformats.org/officeDocument/2006/relationships" xmlns:m="http://schemas.openxmlformats.org/officeDocument/2006/math" xmlns:v="urn:schemas-microsoft-com:vml" xmlns:wp14="http://schemas.microsoft.com/office/word/2010/wordprocessingDrawing" xmlns:wp="http://schemas.openxmlformats.org/drawingml/2006/wordprocessingDrawing" xmlns:w10="urn:schemas-microsoft-com:office:word" xmlns:w="http://schemas.openxmlformats.org/wordprocessingml/2006/main" xmlns:w14="http://schemas.microsoft.com/office/word/2010/wordml" xmlns:w15="http://schemas.microsoft.com/office/word/2012/wordml" xmlns:w16cex="http://schemas.microsoft.com/office/word/2018/wordml/cex" xmlns:w16cid="http://schemas.microsoft.com/office/word/2016/wordml/cid" xmlns:w16="http://schemas.microsoft.com/office/word/2018/wordml" xmlns:w16se="http://schemas.microsoft.com/office/word/2015/wordml/symex" xmlns:wpg="http://schemas.microsoft.com/office/word/2010/wordprocessingGroup" xmlns:wpi="http://schemas.microsoft.com/office/word/2010/wordprocessingInk" xmlns:wne="http://schemas.microsoft.com/office/word/2006/wordml" xmlns:wps="http://schemas.microsoft.com/office/word/2010/wordprocessingShape" mc:Ignorable="w14 w15 w16se w16cid w16 w16cex wp14">
   <w:abstractNum w:abstractNumId="0" w15:restartNumberingAfterBreak="0">
+    <w:nsid w:val="0AF17156"/>
+    <w:multiLevelType w:val="hybridMultilevel"/>
+    <w:tmpl w:val="80E8AE6C"/>
+    <w:lvl w:ilvl="0" w:tplc="04100001">
+      <w:start w:val="1"/>
+      <w:numFmt w:val="bullet"/>
+      <w:lvlText w:val=""/>
+      <w:lvlJc w:val="left"/>
+      <w:pPr>
+        <w:ind w:left="720" w:hanging="360"/>
+      </w:pPr>
+      <w:rPr>
+        <w:rFonts w:ascii="Symbol" w:hAnsi="Symbol" w:hint="default"/>
+      </w:rPr>
+    </w:lvl>
+    <w:lvl w:ilvl="1" w:tplc="04100003" w:tentative="1">
+      <w:start w:val="1"/>
+      <w:numFmt w:val="bullet"/>
+      <w:lvlText w:val="o"/>
+      <w:lvlJc w:val="left"/>
+      <w:pPr>
+        <w:ind w:left="1440" w:hanging="360"/>
+      </w:pPr>
+      <w:rPr>
+        <w:rFonts w:ascii="Courier New" w:hAnsi="Courier New" w:cs="Courier New" w:hint="default"/>
+      </w:rPr>
+    </w:lvl>
+    <w:lvl w:ilvl="2" w:tplc="04100005" w:tentative="1">
+      <w:start w:val="1"/>
+      <w:numFmt w:val="bullet"/>
+      <w:lvlText w:val=""/>
+      <w:lvlJc w:val="left"/>
+      <w:pPr>
+        <w:ind w:left="2160" w:hanging="360"/>
+      </w:pPr>
+      <w:rPr>
+        <w:rFonts w:ascii="Wingdings" w:hAnsi="Wingdings" w:hint="default"/>
+      </w:rPr>
+    </w:lvl>
+    <w:lvl w:ilvl="3" w:tplc="04100001" w:tentative="1">
+      <w:start w:val="1"/>
+      <w:numFmt w:val="bullet"/>
+      <w:lvlText w:val=""/>
+      <w:lvlJc w:val="left"/>
+      <w:pPr>
+        <w:ind w:left="2880" w:hanging="360"/>
+      </w:pPr>
+      <w:rPr>
+        <w:rFonts w:ascii="Symbol" w:hAnsi="Symbol" w:hint="default"/>
+      </w:rPr>
+    </w:lvl>
+    <w:lvl w:ilvl="4" w:tplc="04100003" w:tentative="1">
+      <w:start w:val="1"/>
+      <w:numFmt w:val="bullet"/>
+      <w:lvlText w:val="o"/>
+      <w:lvlJc w:val="left"/>
+      <w:pPr>
+        <w:ind w:left="3600" w:hanging="360"/>
+      </w:pPr>
+      <w:rPr>
+        <w:rFonts w:ascii="Courier New" w:hAnsi="Courier New" w:cs="Courier New" w:hint="default"/>
+      </w:rPr>
+    </w:lvl>
+    <w:lvl w:ilvl="5" w:tplc="04100005" w:tentative="1">
+      <w:start w:val="1"/>
+      <w:numFmt w:val="bullet"/>
+      <w:lvlText w:val=""/>
+      <w:lvlJc w:val="left"/>
+      <w:pPr>
+        <w:ind w:left="4320" w:hanging="360"/>
+      </w:pPr>
+      <w:rPr>
+        <w:rFonts w:ascii="Wingdings" w:hAnsi="Wingdings" w:hint="default"/>
+      </w:rPr>
+    </w:lvl>
+    <w:lvl w:ilvl="6" w:tplc="04100001" w:tentative="1">
+      <w:start w:val="1"/>
+      <w:numFmt w:val="bullet"/>
+      <w:lvlText w:val=""/>
+      <w:lvlJc w:val="left"/>
+      <w:pPr>
+        <w:ind w:left="5040" w:hanging="360"/>
+      </w:pPr>
+      <w:rPr>
+        <w:rFonts w:ascii="Symbol" w:hAnsi="Symbol" w:hint="default"/>
+      </w:rPr>
+    </w:lvl>
+    <w:lvl w:ilvl="7" w:tplc="04100003" w:tentative="1">
+      <w:start w:val="1"/>
+      <w:numFmt w:val="bullet"/>
+      <w:lvlText w:val="o"/>
+      <w:lvlJc w:val="left"/>
+      <w:pPr>
+        <w:ind w:left="5760" w:hanging="360"/>
+      </w:pPr>
+      <w:rPr>
+        <w:rFonts w:ascii="Courier New" w:hAnsi="Courier New" w:cs="Courier New" w:hint="default"/>
+      </w:rPr>
+    </w:lvl>
+    <w:lvl w:ilvl="8" w:tplc="04100005" w:tentative="1">
+      <w:start w:val="1"/>
+      <w:numFmt w:val="bullet"/>
+      <w:lvlText w:val=""/>
+      <w:lvlJc w:val="left"/>
+      <w:pPr>
+        <w:ind w:left="6480" w:hanging="360"/>
+      </w:pPr>
+      <w:rPr>
+        <w:rFonts w:ascii="Wingdings" w:hAnsi="Wingdings" w:hint="default"/>
+      </w:rPr>
+    </w:lvl>
+  </w:abstractNum>
+  <w:abstractNum w:abstractNumId="1" w15:restartNumberingAfterBreak="0">
     <w:nsid w:val="2E220DC0"/>
     <w:multiLevelType w:val="hybridMultilevel"/>
     <w:tmpl w:val="85AE0DC4"/>
@@ -2205,7 +3574,7 @@
       </w:rPr>
     </w:lvl>
   </w:abstractNum>
-  <w:abstractNum w:abstractNumId="1" w15:restartNumberingAfterBreak="0">
+  <w:abstractNum w:abstractNumId="2" w15:restartNumberingAfterBreak="0">
     <w:nsid w:val="33AA36E4"/>
     <w:multiLevelType w:val="hybridMultilevel"/>
     <w:tmpl w:val="16B81482"/>
@@ -2318,7 +3687,7 @@
       </w:rPr>
     </w:lvl>
   </w:abstractNum>
-  <w:abstractNum w:abstractNumId="2" w15:restartNumberingAfterBreak="0">
+  <w:abstractNum w:abstractNumId="3" w15:restartNumberingAfterBreak="0">
     <w:nsid w:val="4CA46525"/>
     <w:multiLevelType w:val="hybridMultilevel"/>
     <w:tmpl w:val="38125B52"/>
@@ -2431,7 +3800,7 @@
       </w:rPr>
     </w:lvl>
   </w:abstractNum>
-  <w:abstractNum w:abstractNumId="3" w15:restartNumberingAfterBreak="0">
+  <w:abstractNum w:abstractNumId="4" w15:restartNumberingAfterBreak="0">
     <w:nsid w:val="618F6F26"/>
     <w:multiLevelType w:val="hybridMultilevel"/>
     <w:tmpl w:val="82F44AD0"/>
@@ -2544,17 +3913,136 @@
       </w:rPr>
     </w:lvl>
   </w:abstractNum>
+  <w:abstractNum w:abstractNumId="5" w15:restartNumberingAfterBreak="0">
+    <w:nsid w:val="643761E2"/>
+    <w:multiLevelType w:val="hybridMultilevel"/>
+    <w:tmpl w:val="D4B83078"/>
+    <w:lvl w:ilvl="0" w:tplc="04100001">
+      <w:start w:val="1"/>
+      <w:numFmt w:val="bullet"/>
+      <w:lvlText w:val=""/>
+      <w:lvlJc w:val="left"/>
+      <w:pPr>
+        <w:ind w:left="720" w:hanging="360"/>
+      </w:pPr>
+      <w:rPr>
+        <w:rFonts w:ascii="Symbol" w:hAnsi="Symbol" w:hint="default"/>
+      </w:rPr>
+    </w:lvl>
+    <w:lvl w:ilvl="1" w:tplc="04100003" w:tentative="1">
+      <w:start w:val="1"/>
+      <w:numFmt w:val="bullet"/>
+      <w:lvlText w:val="o"/>
+      <w:lvlJc w:val="left"/>
+      <w:pPr>
+        <w:ind w:left="1440" w:hanging="360"/>
+      </w:pPr>
+      <w:rPr>
+        <w:rFonts w:ascii="Courier New" w:hAnsi="Courier New" w:cs="Courier New" w:hint="default"/>
+      </w:rPr>
+    </w:lvl>
+    <w:lvl w:ilvl="2" w:tplc="04100005" w:tentative="1">
+      <w:start w:val="1"/>
+      <w:numFmt w:val="bullet"/>
+      <w:lvlText w:val=""/>
+      <w:lvlJc w:val="left"/>
+      <w:pPr>
+        <w:ind w:left="2160" w:hanging="360"/>
+      </w:pPr>
+      <w:rPr>
+        <w:rFonts w:ascii="Wingdings" w:hAnsi="Wingdings" w:hint="default"/>
+      </w:rPr>
+    </w:lvl>
+    <w:lvl w:ilvl="3" w:tplc="04100001" w:tentative="1">
+      <w:start w:val="1"/>
+      <w:numFmt w:val="bullet"/>
+      <w:lvlText w:val=""/>
+      <w:lvlJc w:val="left"/>
+      <w:pPr>
+        <w:ind w:left="2880" w:hanging="360"/>
+      </w:pPr>
+      <w:rPr>
+        <w:rFonts w:ascii="Symbol" w:hAnsi="Symbol" w:hint="default"/>
+      </w:rPr>
+    </w:lvl>
+    <w:lvl w:ilvl="4" w:tplc="04100003" w:tentative="1">
+      <w:start w:val="1"/>
+      <w:numFmt w:val="bullet"/>
+      <w:lvlText w:val="o"/>
+      <w:lvlJc w:val="left"/>
+      <w:pPr>
+        <w:ind w:left="3600" w:hanging="360"/>
+      </w:pPr>
+      <w:rPr>
+        <w:rFonts w:ascii="Courier New" w:hAnsi="Courier New" w:cs="Courier New" w:hint="default"/>
+      </w:rPr>
+    </w:lvl>
+    <w:lvl w:ilvl="5" w:tplc="04100005" w:tentative="1">
+      <w:start w:val="1"/>
+      <w:numFmt w:val="bullet"/>
+      <w:lvlText w:val=""/>
+      <w:lvlJc w:val="left"/>
+      <w:pPr>
+        <w:ind w:left="4320" w:hanging="360"/>
+      </w:pPr>
+      <w:rPr>
+        <w:rFonts w:ascii="Wingdings" w:hAnsi="Wingdings" w:hint="default"/>
+      </w:rPr>
+    </w:lvl>
+    <w:lvl w:ilvl="6" w:tplc="04100001" w:tentative="1">
+      <w:start w:val="1"/>
+      <w:numFmt w:val="bullet"/>
+      <w:lvlText w:val=""/>
+      <w:lvlJc w:val="left"/>
+      <w:pPr>
+        <w:ind w:left="5040" w:hanging="360"/>
+      </w:pPr>
+      <w:rPr>
+        <w:rFonts w:ascii="Symbol" w:hAnsi="Symbol" w:hint="default"/>
+      </w:rPr>
+    </w:lvl>
+    <w:lvl w:ilvl="7" w:tplc="04100003" w:tentative="1">
+      <w:start w:val="1"/>
+      <w:numFmt w:val="bullet"/>
+      <w:lvlText w:val="o"/>
+      <w:lvlJc w:val="left"/>
+      <w:pPr>
+        <w:ind w:left="5760" w:hanging="360"/>
+      </w:pPr>
+      <w:rPr>
+        <w:rFonts w:ascii="Courier New" w:hAnsi="Courier New" w:cs="Courier New" w:hint="default"/>
+      </w:rPr>
+    </w:lvl>
+    <w:lvl w:ilvl="8" w:tplc="04100005" w:tentative="1">
+      <w:start w:val="1"/>
+      <w:numFmt w:val="bullet"/>
+      <w:lvlText w:val=""/>
+      <w:lvlJc w:val="left"/>
+      <w:pPr>
+        <w:ind w:left="6480" w:hanging="360"/>
+      </w:pPr>
+      <w:rPr>
+        <w:rFonts w:ascii="Wingdings" w:hAnsi="Wingdings" w:hint="default"/>
+      </w:rPr>
+    </w:lvl>
+  </w:abstractNum>
   <w:num w:numId="1">
+    <w:abstractNumId w:val="1"/>
+  </w:num>
+  <w:num w:numId="2">
+    <w:abstractNumId w:val="2"/>
+  </w:num>
+  <w:num w:numId="3">
+    <w:abstractNumId w:val="3"/>
+  </w:num>
+  <w:num w:numId="4">
+    <w:abstractNumId w:val="4"/>
+  </w:num>
+  <w:num w:numId="5">
     <w:abstractNumId w:val="0"/>
   </w:num>
-  <w:num w:numId="2">
-    <w:abstractNumId w:val="1"/>
-  </w:num>
-  <w:num w:numId="3">
-    <w:abstractNumId w:val="2"/>
-  </w:num>
-  <w:num w:numId="4">
-    <w:abstractNumId w:val="3"/>
+  <w:num w:numId="6">
+    <w:abstractNumId w:val="5"/>
   </w:num>
 </w:numbering>
 </file>

</xml_diff>